<commit_message>
Change the way the font size is generated to make it work with LibreOffice.
</commit_message>
<xml_diff>
--- a/basic_paragraph.docx
+++ b/basic_paragraph.docx
@@ -3,10 +3,13 @@
 <w:document xmlns:w="http://schemas.openxmlformats.org/wordprocessingml/2006/main">
   <w:body>
     <w:p>
+      <w:pPr>
+        <w:jc w:val="center"/>
+      </w:pPr>
       <w:r>
         <w:rPr>
           <w:u w:val="double"/>
-          <w:sz w:val="20pt"/>
+          <w:sz w:val="40"/>
         </w:rPr>
         <w:t>Title</w:t>
       </w:r>

</xml_diff>